<commit_message>
Report Updates @ LB1-MAC-016 + Finished Report and Submitted.
</commit_message>
<xml_diff>
--- a/Reports/Mobile_5-1P.docx
+++ b/Reports/Mobile_5-1P.docx
@@ -44,7 +44,12 @@
     </w:p>
     <w:p>
       <w:r>
-        <w:t>As usual, Screenshots may be found in the Appendix.</w:t>
+        <w:t>As usual, Screenshots ma</w:t>
+      </w:r>
+      <w:bookmarkStart w:id="0" w:name="_GoBack"/>
+      <w:bookmarkEnd w:id="0"/>
+      <w:r>
+        <w:t>y be found in the Appendix.</w:t>
       </w:r>
     </w:p>
     <w:p/>
@@ -53,32 +58,53 @@
         <w:pStyle w:val="Heading2"/>
       </w:pPr>
       <w:r>
-        <w:t>Code Snippet – How the Two Activities are Connected:</w:t>
-      </w:r>
-    </w:p>
-    <w:p>
-      <w:r>
-        <w:t xml:space="preserve">Click Listeners are set up for each button, each calling </w:t>
-      </w:r>
-      <w:proofErr w:type="spellStart"/>
-      <w:r>
-        <w:t>viewFood</w:t>
-      </w:r>
-      <w:proofErr w:type="spellEnd"/>
-      <w:r>
-        <w:t xml:space="preserve"> with a different parameter so the correct information is passed.</w:t>
-      </w:r>
-    </w:p>
-    <w:p>
+        <w:t xml:space="preserve">Code Snippet – </w:t>
+      </w:r>
+      <w:r>
+        <w:t>Row Adapter</w:t>
+      </w:r>
+    </w:p>
+    <w:p>
+      <w:r>
+        <w:t>//</w:t>
+      </w:r>
+      <w:r>
+        <w:t>Following the tutorial fr</w:t>
+      </w:r>
+      <w:r>
+        <w:t xml:space="preserve">om </w:t>
+      </w:r>
+      <w:hyperlink r:id="rId8" w:history="1">
+        <w:r>
+          <w:rPr>
+            <w:rStyle w:val="Hyperlink"/>
+          </w:rPr>
+          <w:t>https://www.androidhive.info/2016/01/android-working-with-recycler-view/</w:t>
+        </w:r>
+      </w:hyperlink>
+      <w:r>
+        <w:t xml:space="preserve"> (last accessed 4/10/18)</w:t>
+      </w:r>
+    </w:p>
+    <w:p/>
+    <w:p>
+      <w:r>
+        <w:t>Central to the Adapter is the view holder, used to contain the information for each ‘item’ in the recycler view’s list.</w:t>
+      </w:r>
+    </w:p>
+    <w:p>
+      <w:pPr>
+        <w:jc w:val="center"/>
+      </w:pPr>
       <w:r>
         <w:rPr>
           <w:noProof/>
         </w:rPr>
         <w:drawing>
-          <wp:inline distT="0" distB="0" distL="0" distR="0" wp14:anchorId="6D642713" wp14:editId="363BEADB">
-            <wp:extent cx="5727700" cy="2362200"/>
+          <wp:inline distT="0" distB="0" distL="0" distR="0" wp14:anchorId="282A3E0D" wp14:editId="4B121D2C">
+            <wp:extent cx="2578100" cy="1168400"/>
             <wp:effectExtent l="12700" t="12700" r="12700" b="12700"/>
-            <wp:docPr id="5" name="Picture 5"/>
+            <wp:docPr id="10" name="Picture 10"/>
             <wp:cNvGraphicFramePr>
               <a:graphicFrameLocks xmlns:a="http://schemas.openxmlformats.org/drawingml/2006/main" noChangeAspect="1"/>
             </wp:cNvGraphicFramePr>
@@ -86,161 +112,24 @@
               <a:graphicData uri="http://schemas.openxmlformats.org/drawingml/2006/picture">
                 <pic:pic xmlns:pic="http://schemas.openxmlformats.org/drawingml/2006/picture">
                   <pic:nvPicPr>
-                    <pic:cNvPr id="5" name="Screen Shot 2018-09-24 at 12.55.28 pm.png"/>
+                    <pic:cNvPr id="8" name="Screen Shot 2018-10-04 at 1.07.19 pm.png"/>
                     <pic:cNvPicPr/>
                   </pic:nvPicPr>
                   <pic:blipFill rotWithShape="1">
-                    <a:blip r:embed="rId8" cstate="print">
+                    <a:blip r:embed="rId9" cstate="print">
                       <a:extLst>
                         <a:ext uri="{28A0092B-C50C-407E-A947-70E740481C1C}">
                           <a14:useLocalDpi xmlns:a14="http://schemas.microsoft.com/office/drawing/2010/main" val="0"/>
                         </a:ext>
                       </a:extLst>
                     </a:blip>
-                    <a:srcRect b="55571"/>
+                    <a:srcRect l="2882" t="19788" r="52107" b="54205"/>
                     <a:stretch/>
                   </pic:blipFill>
                   <pic:spPr bwMode="auto">
                     <a:xfrm>
                       <a:off x="0" y="0"/>
-                      <a:ext cx="5727700" cy="2362200"/>
-                    </a:xfrm>
-                    <a:prstGeom prst="rect">
-                      <a:avLst/>
-                    </a:prstGeom>
-                    <a:ln>
-                      <a:solidFill>
-                        <a:schemeClr val="tx1"/>
-                      </a:solidFill>
-                    </a:ln>
-                    <a:extLst>
-                      <a:ext uri="{53640926-AAD7-44D8-BBD7-CCE9431645EC}">
-                        <a14:shadowObscured xmlns:a14="http://schemas.microsoft.com/office/drawing/2010/main"/>
-                      </a:ext>
-                    </a:extLst>
-                  </pic:spPr>
-                </pic:pic>
-              </a:graphicData>
-            </a:graphic>
-          </wp:inline>
-        </w:drawing>
-      </w:r>
-      <w:r>
-        <w:br/>
-      </w:r>
-    </w:p>
-    <w:p>
-      <w:r>
-        <w:t xml:space="preserve">At the end of the switch, it’s put into a bundle that’s added to the intent, and the new activity is started. </w:t>
-      </w:r>
-      <w:r>
-        <w:rPr>
-          <w:noProof/>
-        </w:rPr>
-        <w:drawing>
-          <wp:inline distT="0" distB="0" distL="0" distR="0" wp14:anchorId="6D642713" wp14:editId="363BEADB">
-            <wp:extent cx="5727700" cy="1392555"/>
-            <wp:effectExtent l="12700" t="12700" r="12700" b="17145"/>
-            <wp:docPr id="6" name="Picture 6"/>
-            <wp:cNvGraphicFramePr>
-              <a:graphicFrameLocks xmlns:a="http://schemas.openxmlformats.org/drawingml/2006/main" noChangeAspect="1"/>
-            </wp:cNvGraphicFramePr>
-            <a:graphic xmlns:a="http://schemas.openxmlformats.org/drawingml/2006/main">
-              <a:graphicData uri="http://schemas.openxmlformats.org/drawingml/2006/picture">
-                <pic:pic xmlns:pic="http://schemas.openxmlformats.org/drawingml/2006/picture">
-                  <pic:nvPicPr>
-                    <pic:cNvPr id="5" name="Screen Shot 2018-09-24 at 12.55.28 pm.png"/>
-                    <pic:cNvPicPr/>
-                  </pic:nvPicPr>
-                  <pic:blipFill rotWithShape="1">
-                    <a:blip r:embed="rId8" cstate="print">
-                      <a:extLst>
-                        <a:ext uri="{28A0092B-C50C-407E-A947-70E740481C1C}">
-                          <a14:useLocalDpi xmlns:a14="http://schemas.microsoft.com/office/drawing/2010/main" val="0"/>
-                        </a:ext>
-                      </a:extLst>
-                    </a:blip>
-                    <a:srcRect t="73809"/>
-                    <a:stretch/>
-                  </pic:blipFill>
-                  <pic:spPr bwMode="auto">
-                    <a:xfrm>
-                      <a:off x="0" y="0"/>
-                      <a:ext cx="5727700" cy="1392555"/>
-                    </a:xfrm>
-                    <a:prstGeom prst="rect">
-                      <a:avLst/>
-                    </a:prstGeom>
-                    <a:ln>
-                      <a:solidFill>
-                        <a:schemeClr val="tx1"/>
-                      </a:solidFill>
-                    </a:ln>
-                    <a:extLst>
-                      <a:ext uri="{53640926-AAD7-44D8-BBD7-CCE9431645EC}">
-                        <a14:shadowObscured xmlns:a14="http://schemas.microsoft.com/office/drawing/2010/main"/>
-                      </a:ext>
-                    </a:extLst>
-                  </pic:spPr>
-                </pic:pic>
-              </a:graphicData>
-            </a:graphic>
-          </wp:inline>
-        </w:drawing>
-      </w:r>
-    </w:p>
-    <w:p>
-      <w:pPr>
-        <w:pStyle w:val="Heading2"/>
-      </w:pPr>
-      <w:r>
-        <w:t>Code Snippet – XML Layout of Activities</w:t>
-      </w:r>
-    </w:p>
-    <w:p>
-      <w:r>
-        <w:t xml:space="preserve">The </w:t>
-      </w:r>
-      <w:r>
-        <w:t>layout is designed to give the image maximum space while leaving room for the header and caption.</w:t>
-      </w:r>
-    </w:p>
-    <w:p>
-      <w:r>
-        <w:rPr>
-          <w:noProof/>
-        </w:rPr>
-        <w:lastRenderedPageBreak/>
-        <w:drawing>
-          <wp:inline distT="0" distB="0" distL="0" distR="0" wp14:anchorId="35783CC9" wp14:editId="60C0B738">
-            <wp:extent cx="5710555" cy="1968500"/>
-            <wp:effectExtent l="12700" t="12700" r="17145" b="12700"/>
-            <wp:docPr id="7" name="Picture 7"/>
-            <wp:cNvGraphicFramePr>
-              <a:graphicFrameLocks xmlns:a="http://schemas.openxmlformats.org/drawingml/2006/main" noChangeAspect="1"/>
-            </wp:cNvGraphicFramePr>
-            <a:graphic xmlns:a="http://schemas.openxmlformats.org/drawingml/2006/main">
-              <a:graphicData uri="http://schemas.openxmlformats.org/drawingml/2006/picture">
-                <pic:pic xmlns:pic="http://schemas.openxmlformats.org/drawingml/2006/picture">
-                  <pic:nvPicPr>
-                    <pic:cNvPr id="7" name="Screen Shot 2018-09-24 at 1.03.52 pm.png"/>
-                    <pic:cNvPicPr/>
-                  </pic:nvPicPr>
-                  <pic:blipFill rotWithShape="1">
-                    <a:blip r:embed="rId9">
-                      <a:extLst>
-                        <a:ext uri="{28A0092B-C50C-407E-A947-70E740481C1C}">
-                          <a14:useLocalDpi xmlns:a14="http://schemas.microsoft.com/office/drawing/2010/main" val="0"/>
-                        </a:ext>
-                      </a:extLst>
-                    </a:blip>
-                    <a:srcRect t="-397" b="38828"/>
-                    <a:stretch/>
-                  </pic:blipFill>
-                  <pic:spPr bwMode="auto">
-                    <a:xfrm>
-                      <a:off x="0" y="0"/>
-                      <a:ext cx="5727700" cy="1974410"/>
+                      <a:ext cx="2578100" cy="1168400"/>
                     </a:xfrm>
                     <a:prstGeom prst="rect">
                       <a:avLst/>
@@ -269,141 +158,26 @@
     </w:p>
     <w:p/>
     <w:p>
-      <w:pPr>
-        <w:pStyle w:val="Heading2"/>
-      </w:pPr>
-      <w:r>
-        <w:t>Code Snippet – How the Image and Text are Loaded / Set</w:t>
-      </w:r>
-    </w:p>
-    <w:p>
-      <w:r>
-        <w:t>// Please refer to 2b and 2d</w:t>
-      </w:r>
-    </w:p>
-    <w:p>
-      <w:r>
-        <w:t xml:space="preserve">// Please refer to Appendix </w:t>
-      </w:r>
-      <w:r>
-        <w:t>for Screenshots</w:t>
-      </w:r>
-    </w:p>
-    <w:p>
-      <w:pPr>
-        <w:pStyle w:val="Heading1"/>
-        <w:numPr>
-          <w:ilvl w:val="0"/>
-          <w:numId w:val="1"/>
-        </w:numPr>
-      </w:pPr>
-      <w:r>
-        <w:t>Intents</w:t>
-      </w:r>
-    </w:p>
-    <w:p>
-      <w:r>
-        <w:t>In the context of the given quote….</w:t>
-      </w:r>
-    </w:p>
-    <w:p>
-      <w:pPr>
-        <w:pStyle w:val="ListParagraph"/>
-        <w:numPr>
-          <w:ilvl w:val="0"/>
-          <w:numId w:val="7"/>
-        </w:numPr>
-      </w:pPr>
-      <w:r>
-        <w:t>The Intent messaging is considered as a late run-time bin</w:t>
-      </w:r>
-      <w:r>
-        <w:t>ding between two components as:</w:t>
-      </w:r>
-    </w:p>
-    <w:p>
-      <w:pPr>
-        <w:pStyle w:val="ListParagraph"/>
-        <w:numPr>
-          <w:ilvl w:val="1"/>
-          <w:numId w:val="7"/>
-        </w:numPr>
-      </w:pPr>
-      <w:r>
-        <w:t>Intents are generated at runtime, rather than (for instance) during compilation.</w:t>
-      </w:r>
-    </w:p>
-    <w:p>
-      <w:pPr>
-        <w:pStyle w:val="ListParagraph"/>
-        <w:numPr>
-          <w:ilvl w:val="1"/>
-          <w:numId w:val="7"/>
-        </w:numPr>
-      </w:pPr>
-      <w:r>
-        <w:t>They also serve as a ‘bridge’ between activities, allowing them to share information with each other.</w:t>
-      </w:r>
-    </w:p>
-    <w:p>
-      <w:pPr>
-        <w:pStyle w:val="ListParagraph"/>
-        <w:numPr>
-          <w:ilvl w:val="0"/>
-          <w:numId w:val="7"/>
-        </w:numPr>
-      </w:pPr>
-      <w:r>
-        <w:t xml:space="preserve">The contents of the passive data </w:t>
-      </w:r>
-      <w:r>
-        <w:t>structure (of an intent) are:</w:t>
-      </w:r>
-    </w:p>
-    <w:p>
-      <w:pPr>
-        <w:pStyle w:val="ListParagraph"/>
-        <w:numPr>
-          <w:ilvl w:val="1"/>
-          <w:numId w:val="7"/>
-        </w:numPr>
-      </w:pPr>
-      <w:r>
-        <w:t>In a word: Elsewhere</w:t>
-      </w:r>
-    </w:p>
-    <w:p>
-      <w:pPr>
-        <w:pStyle w:val="ListParagraph"/>
-        <w:numPr>
-          <w:ilvl w:val="1"/>
-          <w:numId w:val="7"/>
-        </w:numPr>
-      </w:pPr>
-      <w:r>
-        <w:t>In more words: Determined at runtime.</w:t>
-      </w:r>
-      <w:r>
-        <w:br/>
-      </w:r>
-    </w:p>
-    <w:p>
-      <w:pPr>
-        <w:ind w:left="1080"/>
+      <w:r>
+        <w:t>These are then created (to fill the area size) or manipulated (when scrolled offscreen)</w:t>
+      </w:r>
+      <w:r>
+        <w:t xml:space="preserve"> as necessary.</w:t>
+      </w:r>
+    </w:p>
+    <w:p>
+      <w:pPr>
         <w:jc w:val="center"/>
-        <w:rPr>
-          <w:noProof/>
-        </w:rPr>
       </w:pPr>
       <w:r>
         <w:rPr>
           <w:noProof/>
         </w:rPr>
         <w:drawing>
-          <wp:inline distT="0" distB="0" distL="0" distR="0" wp14:anchorId="79220599" wp14:editId="293DB1D3">
-            <wp:extent cx="4559300" cy="1155700"/>
+          <wp:inline distT="0" distB="0" distL="0" distR="0" wp14:anchorId="13FC4CF0" wp14:editId="4FB32481">
+            <wp:extent cx="4953000" cy="1663700"/>
             <wp:effectExtent l="12700" t="12700" r="12700" b="12700"/>
-            <wp:docPr id="2" name="Picture 2"/>
+            <wp:docPr id="8" name="Picture 8"/>
             <wp:cNvGraphicFramePr>
               <a:graphicFrameLocks xmlns:a="http://schemas.openxmlformats.org/drawingml/2006/main" noChangeAspect="1"/>
             </wp:cNvGraphicFramePr>
@@ -411,32 +185,36 @@
               <a:graphicData uri="http://schemas.openxmlformats.org/drawingml/2006/picture">
                 <pic:pic xmlns:pic="http://schemas.openxmlformats.org/drawingml/2006/picture">
                   <pic:nvPicPr>
-                    <pic:cNvPr id="1" name="Screen Shot 2018-09-24 at 12.33.06 pm.png"/>
+                    <pic:cNvPr id="8" name="Screen Shot 2018-10-04 at 1.07.19 pm.png"/>
                     <pic:cNvPicPr/>
                   </pic:nvPicPr>
                   <pic:blipFill rotWithShape="1">
-                    <a:blip r:embed="rId10" cstate="print">
+                    <a:blip r:embed="rId9" cstate="print">
                       <a:extLst>
                         <a:ext uri="{28A0092B-C50C-407E-A947-70E740481C1C}">
                           <a14:useLocalDpi xmlns:a14="http://schemas.microsoft.com/office/drawing/2010/main" val="0"/>
                         </a:ext>
                       </a:extLst>
                     </a:blip>
-                    <a:srcRect l="3992" t="5466" r="16408" b="63444"/>
+                    <a:srcRect l="3104" t="51448" r="10421" b="11520"/>
                     <a:stretch/>
                   </pic:blipFill>
                   <pic:spPr bwMode="auto">
                     <a:xfrm>
                       <a:off x="0" y="0"/>
-                      <a:ext cx="4559300" cy="1155700"/>
+                      <a:ext cx="4953000" cy="1663700"/>
                     </a:xfrm>
                     <a:prstGeom prst="rect">
                       <a:avLst/>
                     </a:prstGeom>
-                    <a:ln>
+                    <a:ln w="9525" cap="flat" cmpd="sng" algn="ctr">
                       <a:solidFill>
-                        <a:schemeClr val="tx1"/>
+                        <a:sysClr val="windowText" lastClr="000000"/>
                       </a:solidFill>
+                      <a:prstDash val="solid"/>
+                      <a:round/>
+                      <a:headEnd type="none" w="med" len="med"/>
+                      <a:tailEnd type="none" w="med" len="med"/>
                     </a:ln>
                     <a:extLst>
                       <a:ext uri="{53640926-AAD7-44D8-BBD7-CCE9431645EC}">
@@ -451,268 +229,61 @@
         </w:drawing>
       </w:r>
     </w:p>
-    <w:p>
-      <w:pPr>
-        <w:ind w:left="1080"/>
-        <w:jc w:val="center"/>
-        <w:rPr>
-          <w:i/>
-          <w:noProof/>
-          <w:sz w:val="22"/>
-        </w:rPr>
-      </w:pPr>
-      <w:r>
-        <w:rPr>
-          <w:i/>
-          <w:noProof/>
-          <w:sz w:val="22"/>
-        </w:rPr>
-        <w:t>Here an intent is created, and told what context and activity it’s going to. A bundle is also set up and loaded…</w:t>
-      </w:r>
-    </w:p>
-    <w:p>
-      <w:pPr>
-        <w:ind w:left="1080"/>
-        <w:jc w:val="center"/>
-        <w:rPr>
-          <w:i/>
-          <w:sz w:val="22"/>
-        </w:rPr>
-      </w:pPr>
-      <w:r>
-        <w:rPr>
-          <w:noProof/>
-        </w:rPr>
-        <w:drawing>
-          <wp:inline distT="0" distB="0" distL="0" distR="0">
-            <wp:extent cx="4495800" cy="317500"/>
-            <wp:effectExtent l="12700" t="12700" r="12700" b="12700"/>
-            <wp:docPr id="1" name="Picture 1"/>
-            <wp:cNvGraphicFramePr>
-              <a:graphicFrameLocks xmlns:a="http://schemas.openxmlformats.org/drawingml/2006/main" noChangeAspect="1"/>
-            </wp:cNvGraphicFramePr>
-            <a:graphic xmlns:a="http://schemas.openxmlformats.org/drawingml/2006/main">
-              <a:graphicData uri="http://schemas.openxmlformats.org/drawingml/2006/picture">
-                <pic:pic xmlns:pic="http://schemas.openxmlformats.org/drawingml/2006/picture">
-                  <pic:nvPicPr>
-                    <pic:cNvPr id="1" name="Screen Shot 2018-09-24 at 12.33.06 pm.png"/>
-                    <pic:cNvPicPr/>
-                  </pic:nvPicPr>
-                  <pic:blipFill rotWithShape="1">
-                    <a:blip r:embed="rId10" cstate="print">
-                      <a:extLst>
-                        <a:ext uri="{28A0092B-C50C-407E-A947-70E740481C1C}">
-                          <a14:useLocalDpi xmlns:a14="http://schemas.microsoft.com/office/drawing/2010/main" val="0"/>
-                        </a:ext>
-                      </a:extLst>
-                    </a:blip>
-                    <a:srcRect l="4657" t="85412" r="16851" b="6047"/>
-                    <a:stretch/>
-                  </pic:blipFill>
-                  <pic:spPr bwMode="auto">
-                    <a:xfrm>
-                      <a:off x="0" y="0"/>
-                      <a:ext cx="4495800" cy="317500"/>
-                    </a:xfrm>
-                    <a:prstGeom prst="rect">
-                      <a:avLst/>
-                    </a:prstGeom>
-                    <a:ln>
-                      <a:solidFill>
-                        <a:schemeClr val="tx1"/>
-                      </a:solidFill>
-                    </a:ln>
-                    <a:extLst>
-                      <a:ext uri="{53640926-AAD7-44D8-BBD7-CCE9431645EC}">
-                        <a14:shadowObscured xmlns:a14="http://schemas.microsoft.com/office/drawing/2010/main"/>
-                      </a:ext>
-                    </a:extLst>
-                  </pic:spPr>
-                </pic:pic>
-              </a:graphicData>
-            </a:graphic>
-          </wp:inline>
-        </w:drawing>
-      </w:r>
-      <w:r>
-        <w:br/>
-      </w:r>
-      <w:r>
-        <w:rPr>
-          <w:i/>
-          <w:sz w:val="22"/>
-        </w:rPr>
-        <w:t>…which is then given to the intent for delivery</w:t>
-      </w:r>
-      <w:r>
-        <w:rPr>
-          <w:i/>
-          <w:sz w:val="22"/>
-        </w:rPr>
-        <w:t>.</w:t>
-      </w:r>
-      <w:r>
-        <w:rPr>
-          <w:i/>
-          <w:sz w:val="22"/>
-        </w:rPr>
-        <w:t xml:space="preserve"> In that sense an Intent could be described like a Postal service for Activities.</w:t>
-      </w:r>
-      <w:r>
-        <w:rPr>
-          <w:i/>
-          <w:sz w:val="22"/>
-        </w:rPr>
-        <w:br/>
-      </w:r>
-    </w:p>
-    <w:p>
-      <w:pPr>
-        <w:pStyle w:val="ListParagraph"/>
+    <w:p/>
+    <w:p>
+      <w:pPr>
+        <w:pStyle w:val="Heading1"/>
         <w:numPr>
           <w:ilvl w:val="0"/>
-          <w:numId w:val="7"/>
+          <w:numId w:val="1"/>
         </w:numPr>
       </w:pPr>
       <w:r>
-        <w:t>The word “passive” is used for the intent data structure as</w:t>
-      </w:r>
-      <w:r>
-        <w:t xml:space="preserve"> the logic for any data manipulation and integrity required is contained elsewhere.</w:t>
-      </w:r>
-    </w:p>
-    <w:p>
-      <w:pPr>
-        <w:pStyle w:val="ListParagraph"/>
-        <w:numPr>
-          <w:ilvl w:val="0"/>
-          <w:numId w:val="7"/>
-        </w:numPr>
-      </w:pPr>
-      <w:r>
-        <w:t>“</w:t>
-      </w:r>
-      <w:r>
-        <w:t>[An Intent holds an] a</w:t>
-      </w:r>
-      <w:r>
-        <w:t>bstract description of an oper</w:t>
-      </w:r>
-      <w:r>
-        <w:t>ation to be performed”</w:t>
-      </w:r>
-    </w:p>
-    <w:p>
-      <w:pPr>
-        <w:pStyle w:val="ListParagraph"/>
-        <w:numPr>
-          <w:ilvl w:val="1"/>
-          <w:numId w:val="7"/>
-        </w:numPr>
-      </w:pPr>
-      <w:r>
-        <w:t>This means that an Intent only contains a summary of a given operation, such as holding two numbers and an operator for – another – object to make use of.</w:t>
-      </w:r>
-    </w:p>
-    <w:p>
-      <w:pPr>
-        <w:pStyle w:val="ListParagraph"/>
-        <w:numPr>
-          <w:ilvl w:val="1"/>
-          <w:numId w:val="7"/>
-        </w:numPr>
-      </w:pPr>
-      <w:r>
-        <w:lastRenderedPageBreak/>
-        <w:t>In the above example (b) an Intent receives an item. It doesn’t know what to do with it or what it’s for – processing and validation is done by the ‘sender’.</w:t>
-      </w:r>
-    </w:p>
-    <w:p>
-      <w:pPr>
-        <w:pStyle w:val="ListParagraph"/>
-        <w:numPr>
-          <w:ilvl w:val="1"/>
-          <w:numId w:val="7"/>
-        </w:numPr>
-      </w:pPr>
-      <w:r>
-        <w:t>Below, the receiving activity then processes the data (in this case just the bundle) and then unpacks it.</w:t>
-      </w:r>
-    </w:p>
-    <w:p>
-      <w:pPr>
-        <w:jc w:val="center"/>
-      </w:pPr>
-      <w:r>
-        <w:rPr>
-          <w:noProof/>
-        </w:rPr>
-        <w:drawing>
-          <wp:inline distT="0" distB="0" distL="0" distR="0">
-            <wp:extent cx="5588000" cy="736600"/>
-            <wp:effectExtent l="12700" t="12700" r="12700" b="12700"/>
-            <wp:docPr id="4" name="Picture 4"/>
-            <wp:cNvGraphicFramePr>
-              <a:graphicFrameLocks xmlns:a="http://schemas.openxmlformats.org/drawingml/2006/main" noChangeAspect="1"/>
-            </wp:cNvGraphicFramePr>
-            <a:graphic xmlns:a="http://schemas.openxmlformats.org/drawingml/2006/main">
-              <a:graphicData uri="http://schemas.openxmlformats.org/drawingml/2006/picture">
-                <pic:pic xmlns:pic="http://schemas.openxmlformats.org/drawingml/2006/picture">
-                  <pic:nvPicPr>
-                    <pic:cNvPr id="4" name="Screen Shot 2018-09-24 at 12.40.21 pm.png"/>
-                    <pic:cNvPicPr/>
-                  </pic:nvPicPr>
-                  <pic:blipFill rotWithShape="1">
-                    <a:blip r:embed="rId11" cstate="print">
-                      <a:extLst>
-                        <a:ext uri="{28A0092B-C50C-407E-A947-70E740481C1C}">
-                          <a14:useLocalDpi xmlns:a14="http://schemas.microsoft.com/office/drawing/2010/main" val="0"/>
-                        </a:ext>
-                      </a:extLst>
-                    </a:blip>
-                    <a:srcRect r="2439" b="51667"/>
-                    <a:stretch/>
-                  </pic:blipFill>
-                  <pic:spPr bwMode="auto">
-                    <a:xfrm>
-                      <a:off x="0" y="0"/>
-                      <a:ext cx="5588000" cy="736600"/>
-                    </a:xfrm>
-                    <a:prstGeom prst="rect">
-                      <a:avLst/>
-                    </a:prstGeom>
-                    <a:ln>
-                      <a:solidFill>
-                        <a:schemeClr val="tx1"/>
-                      </a:solidFill>
-                    </a:ln>
-                    <a:extLst>
-                      <a:ext uri="{53640926-AAD7-44D8-BBD7-CCE9431645EC}">
-                        <a14:shadowObscured xmlns:a14="http://schemas.microsoft.com/office/drawing/2010/main"/>
-                      </a:ext>
-                    </a:extLst>
-                  </pic:spPr>
-                </pic:pic>
-              </a:graphicData>
-            </a:graphic>
-          </wp:inline>
-        </w:drawing>
-      </w:r>
-    </w:p>
-    <w:p>
-      <w:pPr>
-        <w:jc w:val="center"/>
-        <w:rPr>
-          <w:i/>
-          <w:sz w:val="22"/>
-        </w:rPr>
-      </w:pPr>
-      <w:r>
-        <w:rPr>
-          <w:i/>
-          <w:sz w:val="22"/>
-        </w:rPr>
-        <w:t>try / catch is only used to appease some of Android Studio’s warnings…</w:t>
+        <w:t>Activities and Fragments</w:t>
+      </w:r>
+    </w:p>
+    <w:p>
+      <w:r>
+        <w:t>While both Activities and Fragments may display information, only Activities can be used to display views, while Fragments must be contained within an activity. Fragments, however, are modular and once placed in an activity may be swapped out as necessary depending on things like screen size or other requirements. (Refer below graphic)</w:t>
+      </w:r>
+    </w:p>
+    <w:p/>
+    <w:p>
+      <w:r>
+        <w:t>‘</w:t>
+      </w:r>
+      <w:proofErr w:type="spellStart"/>
+      <w:r>
+        <w:t>FragmentTransaction’s</w:t>
+      </w:r>
+      <w:proofErr w:type="spellEnd"/>
+      <w:r>
+        <w:t xml:space="preserve"> are used to detach, (re-)attach, show, hide and do various other tasks with Fragments as a whole. (Data passing is still managed with Intents.) To govern this, a ‘</w:t>
+      </w:r>
+      <w:proofErr w:type="spellStart"/>
+      <w:r>
+        <w:t>FragmentManager</w:t>
+      </w:r>
+      <w:proofErr w:type="spellEnd"/>
+      <w:r>
+        <w:t xml:space="preserve">’ is used by the Activity. </w:t>
+      </w:r>
+    </w:p>
+    <w:p/>
+    <w:p>
+      <w:r>
+        <w:t>One particular use for Fragments is taking advantage of larger screen sizes. (</w:t>
+      </w:r>
+      <w:proofErr w:type="spellStart"/>
+      <w:r>
+        <w:t>eg</w:t>
+      </w:r>
+      <w:proofErr w:type="spellEnd"/>
+      <w:r>
+        <w:t xml:space="preserve"> Tablets). The perennial example is the Gmail app, where half the screen may be a fragment for selecting an item from the inbox, while the other half may be for viewing the chosen message.</w:t>
+      </w:r>
+      <w:r>
+        <w:t xml:space="preserve"> </w:t>
       </w:r>
     </w:p>
     <w:p>
@@ -722,7 +293,7 @@
           <w:sz w:val="22"/>
         </w:rPr>
         <w:sectPr>
-          <w:footerReference w:type="default" r:id="rId12"/>
+          <w:footerReference w:type="default" r:id="rId10"/>
           <w:pgSz w:w="11900" w:h="16840"/>
           <w:pgMar w:top="1440" w:right="1440" w:bottom="1440" w:left="1440" w:header="708" w:footer="708" w:gutter="0"/>
           <w:cols w:space="708"/>
@@ -733,22 +304,14 @@
     <w:p>
       <w:pPr>
         <w:pStyle w:val="Heading1"/>
-        <w:ind w:left="709"/>
       </w:pPr>
       <w:r>
         <w:lastRenderedPageBreak/>
         <w:t>Appendix – Screenshots</w:t>
       </w:r>
-      <w:bookmarkStart w:id="0" w:name="_GoBack"/>
-      <w:bookmarkEnd w:id="0"/>
-    </w:p>
-    <w:p>
-      <w:pPr>
-        <w:jc w:val="center"/>
-        <w:rPr>
-          <w:i/>
-        </w:rPr>
-      </w:pPr>
+      <w:r>
+        <w:t xml:space="preserve"> and Graphics</w:t>
+      </w:r>
     </w:p>
     <w:p>
       <w:pPr>
@@ -771,7 +334,7 @@
           <w:noProof/>
         </w:rPr>
         <w:drawing>
-          <wp:inline distT="0" distB="0" distL="0" distR="0">
+          <wp:inline distT="0" distB="0" distL="0" distR="0" wp14:anchorId="58CDCED7" wp14:editId="6A84FF3F">
             <wp:extent cx="2531396" cy="4500000"/>
             <wp:effectExtent l="12700" t="12700" r="8890" b="8890"/>
             <wp:docPr id="3" name="Picture 3"/>
@@ -786,7 +349,7 @@
                     <pic:cNvPicPr/>
                   </pic:nvPicPr>
                   <pic:blipFill>
-                    <a:blip r:embed="rId13" cstate="print">
+                    <a:blip r:embed="rId11" cstate="print">
                       <a:extLst>
                         <a:ext uri="{28A0092B-C50C-407E-A947-70E740481C1C}">
                           <a14:useLocalDpi xmlns:a14="http://schemas.microsoft.com/office/drawing/2010/main" val="0"/>
@@ -821,12 +384,131 @@
     <w:p>
       <w:pPr>
         <w:jc w:val="center"/>
+        <w:rPr>
+          <w:i/>
+        </w:rPr>
       </w:pPr>
       <w:r>
         <w:rPr>
           <w:i/>
         </w:rPr>
         <w:t>Using the latest in publishing technology, this series is procedurally generated!</w:t>
+      </w:r>
+    </w:p>
+    <w:p>
+      <w:pPr>
+        <w:jc w:val="center"/>
+      </w:pPr>
+    </w:p>
+    <w:p>
+      <w:pPr>
+        <w:jc w:val="center"/>
+      </w:pPr>
+      <w:r>
+        <w:fldChar w:fldCharType="begin"/>
+      </w:r>
+      <w:r>
+        <w:instrText xml:space="preserve"> INCLUDEPICTURE "https://developer.android.com/images/fundamentals/fragments.png" \* MERGEFORMATINET </w:instrText>
+      </w:r>
+      <w:r>
+        <w:fldChar w:fldCharType="separate"/>
+      </w:r>
+      <w:r>
+        <w:rPr>
+          <w:noProof/>
+        </w:rPr>
+        <w:drawing>
+          <wp:inline distT="0" distB="0" distL="0" distR="0" wp14:anchorId="4389E3AC" wp14:editId="1BF01B99">
+            <wp:extent cx="5295900" cy="3054509"/>
+            <wp:effectExtent l="0" t="0" r="0" b="0"/>
+            <wp:docPr id="11" name="Picture 11" descr="https://developer.android.com/images/fundamentals/fragments.png"/>
+            <wp:cNvGraphicFramePr>
+              <a:graphicFrameLocks xmlns:a="http://schemas.openxmlformats.org/drawingml/2006/main" noChangeAspect="1"/>
+            </wp:cNvGraphicFramePr>
+            <a:graphic xmlns:a="http://schemas.openxmlformats.org/drawingml/2006/main">
+              <a:graphicData uri="http://schemas.openxmlformats.org/drawingml/2006/picture">
+                <pic:pic xmlns:pic="http://schemas.openxmlformats.org/drawingml/2006/picture">
+                  <pic:nvPicPr>
+                    <pic:cNvPr id="0" name="Picture 1" descr="https://developer.android.com/images/fundamentals/fragments.png"/>
+                    <pic:cNvPicPr>
+                      <a:picLocks noChangeAspect="1" noChangeArrowheads="1"/>
+                    </pic:cNvPicPr>
+                  </pic:nvPicPr>
+                  <pic:blipFill>
+                    <a:blip r:embed="rId12">
+                      <a:extLst>
+                        <a:ext uri="{28A0092B-C50C-407E-A947-70E740481C1C}">
+                          <a14:useLocalDpi xmlns:a14="http://schemas.microsoft.com/office/drawing/2010/main" val="0"/>
+                        </a:ext>
+                      </a:extLst>
+                    </a:blip>
+                    <a:srcRect/>
+                    <a:stretch>
+                      <a:fillRect/>
+                    </a:stretch>
+                  </pic:blipFill>
+                  <pic:spPr bwMode="auto">
+                    <a:xfrm>
+                      <a:off x="0" y="0"/>
+                      <a:ext cx="5338701" cy="3079195"/>
+                    </a:xfrm>
+                    <a:prstGeom prst="rect">
+                      <a:avLst/>
+                    </a:prstGeom>
+                    <a:noFill/>
+                    <a:ln>
+                      <a:noFill/>
+                    </a:ln>
+                  </pic:spPr>
+                </pic:pic>
+              </a:graphicData>
+            </a:graphic>
+          </wp:inline>
+        </w:drawing>
+      </w:r>
+      <w:r>
+        <w:fldChar w:fldCharType="end"/>
+      </w:r>
+    </w:p>
+    <w:p>
+      <w:pPr>
+        <w:rPr>
+          <w:i/>
+          <w:sz w:val="22"/>
+        </w:rPr>
+      </w:pPr>
+    </w:p>
+    <w:p>
+      <w:pPr>
+        <w:jc w:val="center"/>
+        <w:rPr>
+          <w:i/>
+          <w:sz w:val="22"/>
+        </w:rPr>
+      </w:pPr>
+      <w:r>
+        <w:rPr>
+          <w:i/>
+          <w:sz w:val="22"/>
+        </w:rPr>
+        <w:t xml:space="preserve">Graphic depicting relationship between Activities and Fragments via </w:t>
+      </w:r>
+      <w:hyperlink r:id="rId13" w:history="1">
+        <w:r>
+          <w:rPr>
+            <w:rStyle w:val="Hyperlink"/>
+            <w:i/>
+            <w:sz w:val="22"/>
+          </w:rPr>
+          <w:t>https://developer.android.com/guide/components/fragments</w:t>
+        </w:r>
+      </w:hyperlink>
+      <w:r>
+        <w:rPr>
+          <w:i/>
+          <w:sz w:val="22"/>
+        </w:rPr>
+        <w:t xml:space="preserve"> 4/10/18</w:t>
       </w:r>
     </w:p>
     <w:sectPr>
@@ -2303,6 +1985,30 @@
       <w:shd w:val="clear" w:color="auto" w:fill="E1DFDD"/>
     </w:rPr>
   </w:style>
+  <w:style w:type="character" w:styleId="UnresolvedMention">
+    <w:name w:val="Unresolved Mention"/>
+    <w:basedOn w:val="DefaultParagraphFont"/>
+    <w:uiPriority w:val="99"/>
+    <w:semiHidden/>
+    <w:unhideWhenUsed/>
+    <w:rsid w:val="001B72E8"/>
+    <w:rPr>
+      <w:color w:val="605E5C"/>
+      <w:shd w:val="clear" w:color="auto" w:fill="E1DFDD"/>
+    </w:rPr>
+  </w:style>
+  <w:style w:type="character" w:styleId="FollowedHyperlink">
+    <w:name w:val="FollowedHyperlink"/>
+    <w:basedOn w:val="DefaultParagraphFont"/>
+    <w:uiPriority w:val="99"/>
+    <w:semiHidden/>
+    <w:unhideWhenUsed/>
+    <w:rsid w:val="00712B05"/>
+    <w:rPr>
+      <w:color w:val="954F72" w:themeColor="followedHyperlink"/>
+      <w:u w:val="single"/>
+    </w:rPr>
+  </w:style>
 </w:styles>
 </file>
 
@@ -2606,7 +2312,7 @@
 </file>
 
 <file path=customXml/itemProps1.xml><?xml version="1.0" encoding="utf-8"?>
-<ds:datastoreItem xmlns:ds="http://schemas.openxmlformats.org/officeDocument/2006/customXml" ds:itemID="{45E122BD-F878-2447-A60D-959930522504}">
+<ds:datastoreItem xmlns:ds="http://schemas.openxmlformats.org/officeDocument/2006/customXml" ds:itemID="{CF4D95EA-4FF0-8240-96D6-C66CB78D7292}">
   <ds:schemaRefs>
     <ds:schemaRef ds:uri="http://schemas.openxmlformats.org/officeDocument/2006/bibliography"/>
   </ds:schemaRefs>

</xml_diff>